<commit_message>
Update Relazione IALab - parte Pozzato.docx
</commit_message>
<xml_diff>
--- a/Pozzato/Relazione IALab - parte Pozzato.docx
+++ b/Pozzato/Relazione IALab - parte Pozzato.docx
@@ -147,6 +147,7 @@
     </w:p>
     <w:p>
       <w:pPr>
+        <w:keepNext/>
         <w:jc w:val="center"/>
       </w:pPr>
       <w:r>
@@ -202,6 +203,43 @@
     </w:p>
     <w:p>
       <w:pPr>
+        <w:pStyle w:val="Didascalia"/>
+        <w:jc w:val="center"/>
+      </w:pPr>
+      <w:r>
+        <w:t xml:space="preserve">Iterative </w:t>
+      </w:r>
+      <w:proofErr w:type="spellStart"/>
+      <w:r>
+        <w:t>deepening</w:t>
+      </w:r>
+      <w:proofErr w:type="spellEnd"/>
+      <w:r>
+        <w:t xml:space="preserve"> - fi</w:t>
+      </w:r>
+      <w:r>
+        <w:t xml:space="preserve">gura </w:t>
+      </w:r>
+      <w:fldSimple w:instr=" SEQ Figura \* ARABIC ">
+        <w:r>
+          <w:rPr>
+            <w:noProof/>
+          </w:rPr>
+          <w:t>1</w:t>
+        </w:r>
+      </w:fldSimple>
+      <w:r>
+        <w:t>.</w:t>
+      </w:r>
+      <w:r>
+        <w:t xml:space="preserve"> Ricerca in profondità</w:t>
+      </w:r>
+      <w:r>
+        <w:t>, parte 1</w:t>
+      </w:r>
+    </w:p>
+    <w:p>
+      <w:pPr>
         <w:pStyle w:val="Paragrafoelenco"/>
         <w:numPr>
           <w:ilvl w:val="0"/>
@@ -267,6 +305,7 @@
     <w:p>
       <w:pPr>
         <w:pStyle w:val="Paragrafoelenco"/>
+        <w:keepNext/>
         <w:jc w:val="center"/>
       </w:pPr>
       <w:r>
@@ -322,12 +361,30 @@
     </w:p>
     <w:p>
       <w:pPr>
+        <w:pStyle w:val="Didascalia"/>
+        <w:jc w:val="center"/>
+      </w:pPr>
+      <w:r>
+        <w:t xml:space="preserve">Iterative </w:t>
+      </w:r>
+      <w:proofErr w:type="spellStart"/>
+      <w:r>
+        <w:t>deepening</w:t>
+      </w:r>
+      <w:proofErr w:type="spellEnd"/>
+      <w:r>
+        <w:t xml:space="preserve"> - figura 2. Ricerca in profondità, parte 2</w:t>
+      </w:r>
+    </w:p>
+    <w:p>
+      <w:pPr>
         <w:pStyle w:val="Paragrafoelenco"/>
         <w:jc w:val="center"/>
       </w:pPr>
     </w:p>
     <w:p>
       <w:r>
+        <w:lastRenderedPageBreak/>
         <w:t>Ora che abbiamo visto la ricerca in profondità possiamo passare alla parte iterativa dell’algoritmo, ovvero dove incrementiamo la soglia ad ogni iterazione.</w:t>
       </w:r>
     </w:p>
@@ -338,13 +395,13 @@
     </w:p>
     <w:p>
       <w:pPr>
+        <w:keepNext/>
         <w:jc w:val="center"/>
       </w:pPr>
       <w:r>
         <w:rPr>
           <w:noProof/>
         </w:rPr>
-        <w:lastRenderedPageBreak/>
         <w:drawing>
           <wp:inline distT="0" distB="0" distL="0" distR="0">
             <wp:extent cx="4648835" cy="1143000"/>
@@ -387,6 +444,23 @@
       </w:r>
     </w:p>
     <w:p>
+      <w:pPr>
+        <w:pStyle w:val="Didascalia"/>
+        <w:jc w:val="center"/>
+      </w:pPr>
+      <w:r>
+        <w:t xml:space="preserve">Iterative </w:t>
+      </w:r>
+      <w:proofErr w:type="spellStart"/>
+      <w:r>
+        <w:t>deepening</w:t>
+      </w:r>
+      <w:proofErr w:type="spellEnd"/>
+      <w:r>
+        <w:t xml:space="preserve"> - Figura 3. Parte iterativa</w:t>
+      </w:r>
+    </w:p>
+    <w:p>
       <w:r>
         <w:t xml:space="preserve">Tuttavia questo tipo di approccio risulta infinito nel momento in cui si presenta un caso in cui non è possibile raggiungere un risultato finale, per questo scopo abbiamo </w:t>
       </w:r>
@@ -450,7 +524,13 @@
         <w:t xml:space="preserve">, </w:t>
       </w:r>
       <w:r>
-        <w:t>come mostrato in figura NNN questo</w:t>
+        <w:t xml:space="preserve">come mostrato in figura </w:t>
+      </w:r>
+      <w:r>
+        <w:t>4</w:t>
+      </w:r>
+      <w:r>
+        <w:t xml:space="preserve"> questo</w:t>
       </w:r>
       <w:r>
         <w:t xml:space="preserve"> ci permette di avere una crescita controllata</w:t>
@@ -470,9 +550,7 @@
     </w:p>
     <w:p>
       <w:pPr>
-        <w:rPr>
-          <w:u w:val="single"/>
-        </w:rPr>
+        <w:keepNext/>
       </w:pPr>
       <w:r>
         <w:rPr>
@@ -526,6 +604,25 @@
       </w:r>
     </w:p>
     <w:p>
+      <w:pPr>
+        <w:pStyle w:val="Didascalia"/>
+        <w:rPr>
+          <w:u w:val="single"/>
+        </w:rPr>
+      </w:pPr>
+      <w:r>
+        <w:t xml:space="preserve">Iterative </w:t>
+      </w:r>
+      <w:proofErr w:type="spellStart"/>
+      <w:r>
+        <w:t>deepening</w:t>
+      </w:r>
+      <w:proofErr w:type="spellEnd"/>
+      <w:r>
+        <w:t xml:space="preserve"> - Figura  4 – Funzione logaritmo naturale</w:t>
+      </w:r>
+    </w:p>
+    <w:p>
       <w:r>
         <w:t xml:space="preserve">Il risultato della funzione logaritmica è poi moltiplicato per una costante che è stata calcolata sulla sperimentazione. Questa costante ci permette di avere un valore di </w:t>
       </w:r>
@@ -540,17 +637,25 @@
     </w:p>
     <w:p>
       <w:r>
-        <w:t>Applicata questa modifica il codice rappresentato in figura NNN diventa come segue:</w:t>
-      </w:r>
-    </w:p>
-    <w:p>
-      <w:pPr>
+        <w:t xml:space="preserve">Applicata questa modifica il codice rappresentato in figura </w:t>
+      </w:r>
+      <w:r>
+        <w:t>3</w:t>
+      </w:r>
+      <w:r>
+        <w:t xml:space="preserve"> diventa come segue:</w:t>
+      </w:r>
+    </w:p>
+    <w:p>
+      <w:pPr>
+        <w:keepNext/>
         <w:jc w:val="center"/>
       </w:pPr>
       <w:r>
         <w:rPr>
           <w:noProof/>
         </w:rPr>
+        <w:lastRenderedPageBreak/>
         <w:drawing>
           <wp:inline distT="0" distB="0" distL="0" distR="0">
             <wp:extent cx="4587240" cy="1821180"/>
@@ -599,8 +704,24 @@
       </w:r>
     </w:p>
     <w:p>
-      <w:r>
-        <w:lastRenderedPageBreak/>
+      <w:pPr>
+        <w:pStyle w:val="Didascalia"/>
+        <w:jc w:val="center"/>
+      </w:pPr>
+      <w:r>
+        <w:t xml:space="preserve">Iterative </w:t>
+      </w:r>
+      <w:proofErr w:type="spellStart"/>
+      <w:r>
+        <w:t>deepening</w:t>
+      </w:r>
+      <w:proofErr w:type="spellEnd"/>
+      <w:r>
+        <w:t xml:space="preserve"> - Figura 5. Parte iterativa con controllo soglia</w:t>
+      </w:r>
+    </w:p>
+    <w:p>
+      <w:r>
         <w:t>Nota: il cut a riga 14 nella figura precedente elimina eventuali percorsi alternativi di costo pari o maggiore</w:t>
       </w:r>
     </w:p>
@@ -627,6 +748,7 @@
     </w:p>
     <w:p>
       <w:pPr>
+        <w:keepNext/>
         <w:jc w:val="center"/>
       </w:pPr>
       <w:r>
@@ -680,6 +802,23 @@
         </w:drawing>
       </w:r>
     </w:p>
+    <w:p>
+      <w:pPr>
+        <w:pStyle w:val="Didascalia"/>
+        <w:jc w:val="center"/>
+      </w:pPr>
+      <w:r>
+        <w:t xml:space="preserve">Iterative </w:t>
+      </w:r>
+      <w:proofErr w:type="spellStart"/>
+      <w:r>
+        <w:t>deepening</w:t>
+      </w:r>
+      <w:proofErr w:type="spellEnd"/>
+      <w:r>
+        <w:t xml:space="preserve"> - Figura 6. Inizio algoritmo</w:t>
+      </w:r>
+    </w:p>
     <w:p/>
     <w:p>
       <w:pPr>
@@ -729,23 +868,30 @@
       </w:r>
       <w:proofErr w:type="spellEnd"/>
       <w:r>
-        <w:t xml:space="preserve"> questo algoritmo viene ripetuto più volte con una soglia più grande. Tuttavia questa soglia non è più </w:t>
-      </w:r>
-      <w:proofErr w:type="spellStart"/>
-      <w:r>
-        <w:t>incrementata</w:t>
-      </w:r>
-      <w:r>
-        <w:t>soglia</w:t>
-      </w:r>
-      <w:proofErr w:type="spellEnd"/>
-      <w:r>
-        <w:t xml:space="preserve"> di un valore come nel caso precedente ma è calcolata cercando la minima funzione di valutazione tra i percorsi inesplorabili.</w:t>
-      </w:r>
-    </w:p>
-    <w:p>
-      <w:r>
-        <w:t>Per la funzione di valutazione abbiamo indicato con G la funzione costo, che ci rappresenta la lunghezza del percorso dallo stato iniziale allo stato attuale e con H la distanza di M</w:t>
+        <w:t xml:space="preserve"> questo algoritmo viene ripetuto più volte con una soglia </w:t>
+      </w:r>
+      <w:r>
+        <w:t>crescente</w:t>
+      </w:r>
+      <w:r>
+        <w:t>. Tuttavia questa soglia non è più incrementata</w:t>
+      </w:r>
+      <w:r>
+        <w:t xml:space="preserve"> </w:t>
+      </w:r>
+      <w:r>
+        <w:t>di un valore come nel caso precedente ma è calcolata cercando la minima funzione di valutazione tra i percorsi inesplorabili.</w:t>
+      </w:r>
+    </w:p>
+    <w:p>
+      <w:r>
+        <w:t>Per la funzione di valutazione abbiamo indicato con G la funzione costo, che ci rappresenta la lunghezza del per</w:t>
+      </w:r>
+      <w:r>
+        <w:t xml:space="preserve">corso dallo stato iniziale al nodo </w:t>
+      </w:r>
+      <w:r>
+        <w:t>attuale e con H la distanza di M</w:t>
       </w:r>
       <w:r>
         <w:t>anhattan</w:t>
@@ -811,7 +957,10 @@
         </w:rPr>
       </w:pPr>
       <w:r>
-        <w:t>Ci troviamo in un nodo da cui possiamo proseguire con la ricerca in profondità perché ancora non abbiamo superato la nostra soglia.</w:t>
+        <w:t>P</w:t>
+      </w:r>
+      <w:r>
+        <w:t>ossiamo proseguire con la ricerca in profondità perché ancora non abbiamo superato la nostra soglia.</w:t>
       </w:r>
     </w:p>
     <w:p>
@@ -837,7 +986,16 @@
         <w:ind w:left="1410"/>
       </w:pPr>
       <w:r>
-        <w:t>Ci troviamo in un nodo da cui non possiamo più proseguire in profondità ma dobbiamo controllare se la funzione di valutazione di questo nodo può essere usata come nuova soglia per la prossima iterazione</w:t>
+        <w:t>Non p</w:t>
+      </w:r>
+      <w:r>
+        <w:t>ossiam</w:t>
+      </w:r>
+      <w:r>
+        <w:t>o più proseguire in profondità,</w:t>
+      </w:r>
+      <w:r>
+        <w:t xml:space="preserve"> dobbiamo controllare se la funzione di valutazione di questo nodo può essere usata come nuova soglia per la prossima iterazione</w:t>
       </w:r>
     </w:p>
     <w:p>
@@ -866,6 +1024,7 @@
     </w:p>
     <w:p>
       <w:r>
+        <w:lastRenderedPageBreak/>
         <w:t xml:space="preserve">Inoltre utilizziamo i predicati di </w:t>
       </w:r>
       <w:proofErr w:type="spellStart"/>
@@ -916,6 +1075,7 @@
     </w:p>
     <w:p>
       <w:pPr>
+        <w:keepNext/>
         <w:jc w:val="center"/>
       </w:pPr>
       <w:r>
@@ -971,19 +1131,28 @@
     </w:p>
     <w:p>
       <w:pPr>
+        <w:pStyle w:val="Didascalia"/>
+        <w:jc w:val="center"/>
+      </w:pPr>
+      <w:proofErr w:type="spellStart"/>
+      <w:r>
+        <w:t>IDA*</w:t>
+      </w:r>
+      <w:proofErr w:type="spellEnd"/>
+      <w:r>
+        <w:t xml:space="preserve"> - Figura 1. Ricerca in profondità</w:t>
+      </w:r>
+    </w:p>
+    <w:p>
+      <w:pPr>
         <w:jc w:val="both"/>
       </w:pPr>
       <w:r>
         <w:t xml:space="preserve">Come vediamo in figura </w:t>
       </w:r>
-      <w:proofErr w:type="spellStart"/>
-      <w:r>
-        <w:t>NNN</w:t>
-      </w:r>
-      <w:r>
-        <w:t>sotto</w:t>
-      </w:r>
-      <w:proofErr w:type="spellEnd"/>
+      <w:r>
+        <w:t>2</w:t>
+      </w:r>
       <w:r>
         <w:t>, la riga n°50 rappresenta il primo caso che abbiamo a</w:t>
       </w:r>
@@ -1027,13 +1196,19 @@
       <w:r>
         <w:t xml:space="preserve"> che rappresenta il percorso per giungere in tale nodo</w:t>
       </w:r>
-    </w:p>
-    <w:p>
+      <w:r>
+        <w:t>, ovvero la nostra soluzione.</w:t>
+      </w:r>
+    </w:p>
+    <w:p>
+      <w:pPr>
+        <w:keepNext/>
+        <w:jc w:val="center"/>
+      </w:pPr>
       <w:r>
         <w:rPr>
           <w:noProof/>
         </w:rPr>
-        <w:lastRenderedPageBreak/>
         <w:drawing>
           <wp:inline distT="0" distB="0" distL="0" distR="0">
             <wp:extent cx="6120130" cy="3265378"/>
@@ -1080,6 +1255,22 @@
           </wp:inline>
         </w:drawing>
       </w:r>
+    </w:p>
+    <w:p>
+      <w:pPr>
+        <w:pStyle w:val="Didascalia"/>
+        <w:jc w:val="center"/>
+      </w:pPr>
+      <w:proofErr w:type="spellStart"/>
+      <w:r>
+        <w:t>IDA*</w:t>
+      </w:r>
+      <w:proofErr w:type="spellEnd"/>
+      <w:r>
+        <w:t xml:space="preserve"> - Figura 2. Ricerca in profondità dettagliata</w:t>
+      </w:r>
+    </w:p>
+    <w:p>
       <w:r>
         <w:t xml:space="preserve">A partire dalla riga 51  inizia il secondo caso particolare, quando dobbiamo continuare la ricerca in profondità. In questo caso generiamo i figli del nodo corrente e li aggiungiamo in testa ai nodi da visitare. Nella chiamata ricorsiva di riga 56 aggiorniamo il valore di Espansi che rappresenta la lista di nodi da cui siamo già passati e che utilizzeremo all’interno di </w:t>
       </w:r>
@@ -1089,7 +1280,19 @@
       </w:r>
       <w:proofErr w:type="spellEnd"/>
       <w:r>
-        <w:t xml:space="preserve"> per non passare da nodi già visti con un costo di funzione minore rispetto al percorso attuale </w:t>
+        <w:t xml:space="preserve"> per non p</w:t>
+      </w:r>
+      <w:r>
+        <w:t xml:space="preserve">assare da nodi già visti con una funzione </w:t>
+      </w:r>
+      <w:r>
+        <w:t xml:space="preserve">di </w:t>
+      </w:r>
+      <w:r>
+        <w:t>costo ( G)</w:t>
+      </w:r>
+      <w:r>
+        <w:t xml:space="preserve"> minore rispetto al percorso attuale </w:t>
       </w:r>
     </w:p>
     <w:p>
@@ -1133,6 +1336,9 @@
       </w:r>
       <w:proofErr w:type="spellEnd"/>
       <w:r>
+        <w:t>, quest’ultimo</w:t>
+      </w:r>
+      <w:r>
         <w:t xml:space="preserve"> allora non è il minimo che stiamo cercando </w:t>
       </w:r>
     </w:p>
@@ -1166,6 +1372,7 @@
     </w:p>
     <w:p>
       <w:r>
+        <w:lastRenderedPageBreak/>
         <w:t xml:space="preserve">Questa ricerca sarà eseguita iterativamente, aggiornando ad ogni ciclo il nuovo valore di Soglia memorizzato in </w:t>
       </w:r>
       <w:proofErr w:type="spellStart"/>
@@ -1212,11 +1419,8 @@
     <w:p/>
     <w:p>
       <w:pPr>
-        <w:rPr>
-          <w:b/>
-          <w:sz w:val="36"/>
-          <w:szCs w:val="36"/>
-        </w:rPr>
+        <w:keepNext/>
+        <w:jc w:val="center"/>
       </w:pPr>
       <w:r>
         <w:rPr>
@@ -1225,7 +1429,6 @@
           <w:sz w:val="36"/>
           <w:szCs w:val="36"/>
         </w:rPr>
-        <w:lastRenderedPageBreak/>
         <w:drawing>
           <wp:inline distT="0" distB="0" distL="0" distR="0">
             <wp:extent cx="6120130" cy="3207022"/>
@@ -1274,14 +1477,31 @@
       </w:r>
     </w:p>
     <w:p>
+      <w:pPr>
+        <w:pStyle w:val="Didascalia"/>
+        <w:jc w:val="center"/>
+      </w:pPr>
+      <w:proofErr w:type="spellStart"/>
+      <w:r>
+        <w:t>IDA*</w:t>
+      </w:r>
+      <w:proofErr w:type="spellEnd"/>
+      <w:r>
+        <w:t xml:space="preserve"> - Figura 3. Controllo </w:t>
+      </w:r>
+      <w:proofErr w:type="spellStart"/>
+      <w:r>
+        <w:t>Threshold</w:t>
+      </w:r>
+      <w:proofErr w:type="spellEnd"/>
+    </w:p>
+    <w:p>
       <w:r>
         <w:t xml:space="preserve">Come vediamo in figura </w:t>
       </w:r>
-      <w:proofErr w:type="spellStart"/>
-      <w:r>
-        <w:t>NNNsopra</w:t>
-      </w:r>
-      <w:proofErr w:type="spellEnd"/>
+      <w:r>
+        <w:t>3</w:t>
+      </w:r>
       <w:r>
         <w:t xml:space="preserve"> a partire dalla riga 21 si inizializzano i valori da cui cominciare la ricerca, in particolare si aggiorna la clausola che traccia il valore di </w:t>
       </w:r>
@@ -1315,7 +1535,13 @@
     </w:p>
     <w:p>
       <w:r>
-        <w:t xml:space="preserve">Come possiamo vedere in figura NNN questa chiamata va a iniziare la ricerca </w:t>
+        <w:t xml:space="preserve">Come possiamo vedere in figura </w:t>
+      </w:r>
+      <w:r>
+        <w:t>4</w:t>
+      </w:r>
+      <w:r>
+        <w:t xml:space="preserve"> questa chiamata va a iniziare la ricerca </w:t>
       </w:r>
       <w:r>
         <w:t xml:space="preserve">resettando eventuali clausole rimaste sul </w:t>
@@ -1330,10 +1556,15 @@
       </w:r>
     </w:p>
     <w:p>
+      <w:pPr>
+        <w:keepNext/>
+        <w:jc w:val="center"/>
+      </w:pPr>
       <w:r>
         <w:rPr>
           <w:noProof/>
         </w:rPr>
+        <w:lastRenderedPageBreak/>
         <w:drawing>
           <wp:inline distT="0" distB="0" distL="0" distR="0">
             <wp:extent cx="3913505" cy="2061210"/>
@@ -1381,7 +1612,732 @@
         </w:drawing>
       </w:r>
     </w:p>
+    <w:p>
+      <w:pPr>
+        <w:pStyle w:val="Didascalia"/>
+        <w:jc w:val="center"/>
+      </w:pPr>
+      <w:proofErr w:type="spellStart"/>
+      <w:r>
+        <w:t>IDA*</w:t>
+      </w:r>
+      <w:proofErr w:type="spellEnd"/>
+      <w:r>
+        <w:t xml:space="preserve"> - Figura 4. Inizio algoritmo</w:t>
+      </w:r>
+    </w:p>
     <w:p/>
+    <w:p>
+      <w:pPr>
+        <w:rPr>
+          <w:b/>
+        </w:rPr>
+      </w:pPr>
+      <w:r>
+        <w:rPr>
+          <w:b/>
+        </w:rPr>
+        <w:t xml:space="preserve">Algoritmo </w:t>
+      </w:r>
+      <w:proofErr w:type="spellStart"/>
+      <w:r>
+        <w:rPr>
+          <w:b/>
+        </w:rPr>
+        <w:t>A*</w:t>
+      </w:r>
+      <w:proofErr w:type="spellEnd"/>
+    </w:p>
+    <w:p>
+      <w:r>
+        <w:t>A differenza dell’algoritmo precedente, in questo abbiamo deciso di rappresentare la funzione di costo e l’euristica all’interno della clausola nodo, la quale diverrà come segue:</w:t>
+      </w:r>
+    </w:p>
+    <w:p>
+      <w:pPr>
+        <w:jc w:val="center"/>
+        <w:rPr>
+          <w:rFonts w:ascii="Courier New" w:hAnsi="Courier New" w:cs="Courier New"/>
+          <w:i/>
+          <w:lang w:val="en-GB"/>
+        </w:rPr>
+      </w:pPr>
+      <w:proofErr w:type="spellStart"/>
+      <w:r>
+        <w:rPr>
+          <w:rFonts w:ascii="Courier New" w:hAnsi="Courier New" w:cs="Courier New"/>
+          <w:i/>
+          <w:lang w:val="en-GB"/>
+        </w:rPr>
+        <w:t>nodo</w:t>
+      </w:r>
+      <w:proofErr w:type="spellEnd"/>
+      <w:r>
+        <w:rPr>
+          <w:rFonts w:ascii="Courier New" w:hAnsi="Courier New" w:cs="Courier New"/>
+          <w:i/>
+          <w:lang w:val="en-GB"/>
+        </w:rPr>
+        <w:t>(</w:t>
+      </w:r>
+      <w:proofErr w:type="spellStart"/>
+      <w:r>
+        <w:rPr>
+          <w:rFonts w:ascii="Courier New" w:hAnsi="Courier New" w:cs="Courier New"/>
+          <w:i/>
+          <w:lang w:val="en-GB"/>
+        </w:rPr>
+        <w:t>Pos,G,H,Actions</w:t>
+      </w:r>
+      <w:proofErr w:type="spellEnd"/>
+      <w:r>
+        <w:rPr>
+          <w:rFonts w:ascii="Courier New" w:hAnsi="Courier New" w:cs="Courier New"/>
+          <w:i/>
+          <w:lang w:val="en-GB"/>
+        </w:rPr>
+        <w:t>)</w:t>
+      </w:r>
+    </w:p>
+    <w:p>
+      <w:r>
+        <w:t xml:space="preserve">dove </w:t>
+      </w:r>
+      <w:proofErr w:type="spellStart"/>
+      <w:r>
+        <w:t>Pos</w:t>
+      </w:r>
+      <w:proofErr w:type="spellEnd"/>
+      <w:r>
+        <w:t xml:space="preserve"> indica la posizione, G la funzione di costo, H l’euristica e </w:t>
+      </w:r>
+      <w:proofErr w:type="spellStart"/>
+      <w:r>
+        <w:t>Actions</w:t>
+      </w:r>
+      <w:proofErr w:type="spellEnd"/>
+      <w:r>
+        <w:t xml:space="preserve"> l’insieme di azioni per giungere in questo stato.</w:t>
+      </w:r>
+    </w:p>
+    <w:p>
+      <w:r>
+        <w:t>Questo algoritmo si basa sull’uso di due liste:</w:t>
+      </w:r>
+    </w:p>
+    <w:p>
+      <w:pPr>
+        <w:pStyle w:val="Paragrafoelenco"/>
+        <w:numPr>
+          <w:ilvl w:val="0"/>
+          <w:numId w:val="1"/>
+        </w:numPr>
+      </w:pPr>
+      <w:proofErr w:type="spellStart"/>
+      <w:r>
+        <w:t>Opens</w:t>
+      </w:r>
+      <w:proofErr w:type="spellEnd"/>
+      <w:r>
+        <w:t xml:space="preserve">: rappresenta l’insieme di nodi che dobbiamo esplorare </w:t>
+      </w:r>
+    </w:p>
+    <w:p>
+      <w:pPr>
+        <w:pStyle w:val="Paragrafoelenco"/>
+        <w:numPr>
+          <w:ilvl w:val="0"/>
+          <w:numId w:val="1"/>
+        </w:numPr>
+      </w:pPr>
+      <w:proofErr w:type="spellStart"/>
+      <w:r>
+        <w:t>Closed</w:t>
+      </w:r>
+      <w:proofErr w:type="spellEnd"/>
+      <w:r>
+        <w:t>: rappresenta l’insieme di nodi ?? che verrà utilizzata per evitare cicli</w:t>
+      </w:r>
+    </w:p>
+    <w:p>
+      <w:r>
+        <w:t>Come nell’algoritmo precedente la funzione di costo, rappresentata con G, sarà data dal numero di azioni necessarie per arrivare in tale nodo dallo stato iniziale mentre l’euristica sarà la distanza di M</w:t>
+      </w:r>
+      <w:r>
+        <w:t>anhattan</w:t>
+      </w:r>
+      <w:r>
+        <w:t>.</w:t>
+      </w:r>
+    </w:p>
+    <w:p>
+      <w:r>
+        <w:t xml:space="preserve">Iniziamo </w:t>
+      </w:r>
+      <w:r>
+        <w:t xml:space="preserve">a vedere in dettaglio </w:t>
+      </w:r>
+      <w:r>
+        <w:t>la parte di ricerca.</w:t>
+      </w:r>
+      <w:r>
+        <w:t xml:space="preserve"> Questa è stata divisa in due blocchi di codice.</w:t>
+      </w:r>
+    </w:p>
+    <w:p>
+      <w:r>
+        <w:t xml:space="preserve">Il primo sarà invocato tramite una chiamata: </w:t>
+      </w:r>
+    </w:p>
+    <w:p>
+      <w:pPr>
+        <w:jc w:val="center"/>
+        <w:rPr>
+          <w:rFonts w:ascii="Courier New" w:hAnsi="Courier New" w:cs="Courier New"/>
+          <w:i/>
+          <w:lang w:val="en-GB"/>
+        </w:rPr>
+      </w:pPr>
+      <w:r>
+        <w:rPr>
+          <w:rFonts w:ascii="Courier New" w:hAnsi="Courier New" w:cs="Courier New"/>
+          <w:i/>
+          <w:lang w:val="en-GB"/>
+        </w:rPr>
+        <w:t>search(</w:t>
+      </w:r>
+      <w:proofErr w:type="spellStart"/>
+      <w:r>
+        <w:rPr>
+          <w:rFonts w:ascii="Courier New" w:hAnsi="Courier New" w:cs="Courier New"/>
+          <w:i/>
+          <w:lang w:val="en-GB"/>
+        </w:rPr>
+        <w:t>Opens,Closed,CurrentMin,Result</w:t>
+      </w:r>
+      <w:proofErr w:type="spellEnd"/>
+      <w:r>
+        <w:rPr>
+          <w:rFonts w:ascii="Courier New" w:hAnsi="Courier New" w:cs="Courier New"/>
+          <w:i/>
+          <w:lang w:val="en-GB"/>
+        </w:rPr>
+        <w:t>)</w:t>
+      </w:r>
+    </w:p>
+    <w:p>
+      <w:pPr>
+        <w:rPr>
+          <w:rFonts w:cstheme="minorHAnsi"/>
+        </w:rPr>
+      </w:pPr>
+      <w:r>
+        <w:rPr>
+          <w:rFonts w:cstheme="minorHAnsi"/>
+        </w:rPr>
+        <w:t xml:space="preserve">Dove </w:t>
+      </w:r>
+      <w:proofErr w:type="spellStart"/>
+      <w:r>
+        <w:rPr>
+          <w:rFonts w:cstheme="minorHAnsi"/>
+        </w:rPr>
+        <w:t>Opens</w:t>
+      </w:r>
+      <w:proofErr w:type="spellEnd"/>
+      <w:r>
+        <w:rPr>
+          <w:rFonts w:cstheme="minorHAnsi"/>
+        </w:rPr>
+        <w:t xml:space="preserve"> e </w:t>
+      </w:r>
+      <w:proofErr w:type="spellStart"/>
+      <w:r>
+        <w:rPr>
+          <w:rFonts w:cstheme="minorHAnsi"/>
+        </w:rPr>
+        <w:t>Closed</w:t>
+      </w:r>
+      <w:proofErr w:type="spellEnd"/>
+      <w:r>
+        <w:rPr>
+          <w:rFonts w:cstheme="minorHAnsi"/>
+        </w:rPr>
+        <w:t xml:space="preserve"> son le liste sopra accennate, </w:t>
+      </w:r>
+      <w:proofErr w:type="spellStart"/>
+      <w:r>
+        <w:rPr>
+          <w:rFonts w:cstheme="minorHAnsi"/>
+        </w:rPr>
+        <w:t>CurrentMin</w:t>
+      </w:r>
+      <w:proofErr w:type="spellEnd"/>
+      <w:r>
+        <w:rPr>
+          <w:rFonts w:cstheme="minorHAnsi"/>
+        </w:rPr>
+        <w:t xml:space="preserve"> rappresenta il nodo in cui ci troviamo e </w:t>
+      </w:r>
+      <w:proofErr w:type="spellStart"/>
+      <w:r>
+        <w:rPr>
+          <w:rFonts w:cstheme="minorHAnsi"/>
+        </w:rPr>
+        <w:t>Result</w:t>
+      </w:r>
+      <w:proofErr w:type="spellEnd"/>
+      <w:r>
+        <w:rPr>
+          <w:rFonts w:cstheme="minorHAnsi"/>
+        </w:rPr>
+        <w:t xml:space="preserve"> è il risultato che verrà restituito al termine.</w:t>
+      </w:r>
+    </w:p>
+    <w:p>
+      <w:pPr>
+        <w:keepNext/>
+      </w:pPr>
+      <w:r>
+        <w:rPr>
+          <w:rFonts w:cstheme="minorHAnsi"/>
+          <w:noProof/>
+        </w:rPr>
+        <w:drawing>
+          <wp:inline distT="0" distB="0" distL="0" distR="0">
+            <wp:extent cx="6120130" cy="1302384"/>
+            <wp:effectExtent l="19050" t="0" r="0" b="0"/>
+            <wp:docPr id="1" name="Immagine 1"/>
+            <wp:cNvGraphicFramePr>
+              <a:graphicFrameLocks xmlns:a="http://schemas.openxmlformats.org/drawingml/2006/main" noChangeAspect="1"/>
+            </wp:cNvGraphicFramePr>
+            <a:graphic xmlns:a="http://schemas.openxmlformats.org/drawingml/2006/main">
+              <a:graphicData uri="http://schemas.openxmlformats.org/drawingml/2006/picture">
+                <pic:pic xmlns:pic="http://schemas.openxmlformats.org/drawingml/2006/picture">
+                  <pic:nvPicPr>
+                    <pic:cNvPr id="0" name="Picture 1"/>
+                    <pic:cNvPicPr>
+                      <a:picLocks noChangeAspect="1" noChangeArrowheads="1"/>
+                    </pic:cNvPicPr>
+                  </pic:nvPicPr>
+                  <pic:blipFill>
+                    <a:blip r:embed="rId15" cstate="print"/>
+                    <a:srcRect/>
+                    <a:stretch>
+                      <a:fillRect/>
+                    </a:stretch>
+                  </pic:blipFill>
+                  <pic:spPr bwMode="auto">
+                    <a:xfrm>
+                      <a:off x="0" y="0"/>
+                      <a:ext cx="6120130" cy="1302384"/>
+                    </a:xfrm>
+                    <a:prstGeom prst="rect">
+                      <a:avLst/>
+                    </a:prstGeom>
+                    <a:noFill/>
+                    <a:ln w="9525">
+                      <a:noFill/>
+                      <a:miter lim="800000"/>
+                      <a:headEnd/>
+                      <a:tailEnd/>
+                    </a:ln>
+                  </pic:spPr>
+                </pic:pic>
+              </a:graphicData>
+            </a:graphic>
+          </wp:inline>
+        </w:drawing>
+      </w:r>
+    </w:p>
+    <w:p>
+      <w:pPr>
+        <w:pStyle w:val="Didascalia"/>
+        <w:jc w:val="center"/>
+      </w:pPr>
+      <w:proofErr w:type="spellStart"/>
+      <w:r>
+        <w:t>A*</w:t>
+      </w:r>
+      <w:proofErr w:type="spellEnd"/>
+      <w:r>
+        <w:t xml:space="preserve"> - Figura 1. Ricerca in ampiezza, parte 1</w:t>
+      </w:r>
+    </w:p>
+    <w:p>
+      <w:pPr>
+        <w:rPr>
+          <w:rFonts w:cstheme="minorHAnsi"/>
+        </w:rPr>
+      </w:pPr>
+      <w:r>
+        <w:rPr>
+          <w:rFonts w:cstheme="minorHAnsi"/>
+        </w:rPr>
+        <w:t xml:space="preserve">In questo blocco andremo a rimuovere il nodo attuale </w:t>
+      </w:r>
+      <w:proofErr w:type="spellStart"/>
+      <w:r>
+        <w:rPr>
+          <w:rFonts w:cstheme="minorHAnsi"/>
+        </w:rPr>
+        <w:t>CurrentMin</w:t>
+      </w:r>
+      <w:proofErr w:type="spellEnd"/>
+      <w:r>
+        <w:rPr>
+          <w:rFonts w:cstheme="minorHAnsi"/>
+        </w:rPr>
+        <w:t xml:space="preserve"> dalla lista dei nodi </w:t>
+      </w:r>
+      <w:proofErr w:type="spellStart"/>
+      <w:r>
+        <w:rPr>
+          <w:rFonts w:cstheme="minorHAnsi"/>
+        </w:rPr>
+        <w:t>Opens</w:t>
+      </w:r>
+      <w:proofErr w:type="spellEnd"/>
+      <w:r>
+        <w:rPr>
+          <w:rFonts w:cstheme="minorHAnsi"/>
+        </w:rPr>
+        <w:t xml:space="preserve"> per spostarlo in quella dei </w:t>
+      </w:r>
+      <w:proofErr w:type="spellStart"/>
+      <w:r>
+        <w:rPr>
+          <w:rFonts w:cstheme="minorHAnsi"/>
+        </w:rPr>
+        <w:t>Closed</w:t>
+      </w:r>
+      <w:proofErr w:type="spellEnd"/>
+      <w:r>
+        <w:rPr>
+          <w:rFonts w:cstheme="minorHAnsi"/>
+        </w:rPr>
+        <w:t xml:space="preserve">, ci costruiremo la lista dei nodi raggiungibili da questa posizione, questa lista è </w:t>
+      </w:r>
+      <w:r>
+        <w:rPr>
+          <w:rFonts w:cstheme="minorHAnsi"/>
+        </w:rPr>
+        <w:lastRenderedPageBreak/>
+        <w:t xml:space="preserve">denominata Figli nella figura </w:t>
+      </w:r>
+      <w:r>
+        <w:rPr>
+          <w:rFonts w:cstheme="minorHAnsi"/>
+        </w:rPr>
+        <w:t>1</w:t>
+      </w:r>
+      <w:r>
+        <w:rPr>
+          <w:rFonts w:cstheme="minorHAnsi"/>
+        </w:rPr>
+        <w:t xml:space="preserve"> – riga 39, e avvieremo la seconda parte di ricerca che si occuperà di smistare i figli tra le due liste Open/</w:t>
+      </w:r>
+      <w:proofErr w:type="spellStart"/>
+      <w:r>
+        <w:rPr>
+          <w:rFonts w:cstheme="minorHAnsi"/>
+        </w:rPr>
+        <w:t>Closed</w:t>
+      </w:r>
+      <w:proofErr w:type="spellEnd"/>
+      <w:r>
+        <w:rPr>
+          <w:rFonts w:cstheme="minorHAnsi"/>
+        </w:rPr>
+        <w:t>.</w:t>
+      </w:r>
+    </w:p>
+    <w:p>
+      <w:r>
+        <w:t>Nella seconda parte di ricerca, invocata a riga 40 della figura NNN, distingueremo</w:t>
+      </w:r>
+      <w:r>
+        <w:t xml:space="preserve"> principalmente due casi:</w:t>
+      </w:r>
+    </w:p>
+    <w:p>
+      <w:pPr>
+        <w:pStyle w:val="Paragrafoelenco"/>
+        <w:numPr>
+          <w:ilvl w:val="0"/>
+          <w:numId w:val="1"/>
+        </w:numPr>
+      </w:pPr>
+      <w:r>
+        <w:t xml:space="preserve">Nel primo caso ci troviamo in un </w:t>
+      </w:r>
+      <w:r>
+        <w:t>figlio</w:t>
+      </w:r>
+      <w:r>
+        <w:t xml:space="preserve"> non chiuso</w:t>
+      </w:r>
+      <w:r>
+        <w:t>, quindi semplicemente lo aggiungiamo in testa agli aperti e chiamiamo ricorsivamente.</w:t>
+      </w:r>
+    </w:p>
+    <w:p>
+      <w:pPr>
+        <w:pStyle w:val="Paragrafoelenco"/>
+        <w:numPr>
+          <w:ilvl w:val="0"/>
+          <w:numId w:val="1"/>
+        </w:numPr>
+      </w:pPr>
+      <w:r>
+        <w:t>Nel secondo incontriamo un nodo che è già stato chiuso, in questo caso dobbiamo considerare la funzione di valutazione</w:t>
+      </w:r>
+      <w:r>
+        <w:t>. Se la funzione tramite il nuovo percorso è minore rispetto a quella del nodo già chiuso allora eliminiamo tale nodo dai chiusi e aggiungiamo quello in cui ci troviamo negli aperti, altrimenti passiamo direttamente alla chiamata ricorsiva</w:t>
+      </w:r>
+    </w:p>
+    <w:p>
+      <w:pPr>
+        <w:keepNext/>
+        <w:jc w:val="center"/>
+      </w:pPr>
+      <w:r>
+        <w:rPr>
+          <w:noProof/>
+        </w:rPr>
+        <w:drawing>
+          <wp:inline distT="0" distB="0" distL="0" distR="0">
+            <wp:extent cx="6120130" cy="2598564"/>
+            <wp:effectExtent l="19050" t="0" r="0" b="0"/>
+            <wp:docPr id="3" name="Immagine 4"/>
+            <wp:cNvGraphicFramePr>
+              <a:graphicFrameLocks xmlns:a="http://schemas.openxmlformats.org/drawingml/2006/main" noChangeAspect="1"/>
+            </wp:cNvGraphicFramePr>
+            <a:graphic xmlns:a="http://schemas.openxmlformats.org/drawingml/2006/main">
+              <a:graphicData uri="http://schemas.openxmlformats.org/drawingml/2006/picture">
+                <pic:pic xmlns:pic="http://schemas.openxmlformats.org/drawingml/2006/picture">
+                  <pic:nvPicPr>
+                    <pic:cNvPr id="0" name="Picture 4"/>
+                    <pic:cNvPicPr>
+                      <a:picLocks noChangeAspect="1" noChangeArrowheads="1"/>
+                    </pic:cNvPicPr>
+                  </pic:nvPicPr>
+                  <pic:blipFill>
+                    <a:blip r:embed="rId16" cstate="print"/>
+                    <a:srcRect/>
+                    <a:stretch>
+                      <a:fillRect/>
+                    </a:stretch>
+                  </pic:blipFill>
+                  <pic:spPr bwMode="auto">
+                    <a:xfrm>
+                      <a:off x="0" y="0"/>
+                      <a:ext cx="6120130" cy="2598564"/>
+                    </a:xfrm>
+                    <a:prstGeom prst="rect">
+                      <a:avLst/>
+                    </a:prstGeom>
+                    <a:noFill/>
+                    <a:ln w="9525">
+                      <a:noFill/>
+                      <a:miter lim="800000"/>
+                      <a:headEnd/>
+                      <a:tailEnd/>
+                    </a:ln>
+                  </pic:spPr>
+                </pic:pic>
+              </a:graphicData>
+            </a:graphic>
+          </wp:inline>
+        </w:drawing>
+      </w:r>
+    </w:p>
+    <w:p>
+      <w:pPr>
+        <w:pStyle w:val="Didascalia"/>
+        <w:jc w:val="center"/>
+      </w:pPr>
+      <w:proofErr w:type="spellStart"/>
+      <w:r>
+        <w:t>A*</w:t>
+      </w:r>
+      <w:proofErr w:type="spellEnd"/>
+      <w:r>
+        <w:t xml:space="preserve"> - Figura 2. Ricerca in ampiezza, parte 2</w:t>
+      </w:r>
+    </w:p>
+    <w:p>
+      <w:r>
+        <w:t xml:space="preserve">Come vediamo in figura </w:t>
+      </w:r>
+      <w:r>
+        <w:t>2</w:t>
+      </w:r>
+      <w:r>
+        <w:t xml:space="preserve">, dal momento che </w:t>
+      </w:r>
+      <w:proofErr w:type="spellStart"/>
+      <w:r>
+        <w:t>isMember</w:t>
+      </w:r>
+      <w:proofErr w:type="spellEnd"/>
+      <w:r>
+        <w:t xml:space="preserve"> controlla soltanto la posizione di due nodi ci serve una funzione per recuperare le informazioni di tale nodo dalla lista </w:t>
+      </w:r>
+      <w:proofErr w:type="spellStart"/>
+      <w:r>
+        <w:t>closed</w:t>
+      </w:r>
+      <w:proofErr w:type="spellEnd"/>
+      <w:r>
+        <w:t xml:space="preserve">, questo avviene a riga 52 grazie alla chiamata </w:t>
+      </w:r>
+      <w:proofErr w:type="spellStart"/>
+      <w:r>
+        <w:t>getNodeFromList</w:t>
+      </w:r>
+      <w:proofErr w:type="spellEnd"/>
+      <w:r>
+        <w:t>.</w:t>
+      </w:r>
+    </w:p>
+    <w:p>
+      <w:r>
+        <w:t xml:space="preserve">Terminiamo mostrando dove viene iniziata questa fase di ricerca e come vengono </w:t>
+      </w:r>
+      <w:proofErr w:type="spellStart"/>
+      <w:r>
+        <w:t>inzializzate</w:t>
+      </w:r>
+      <w:proofErr w:type="spellEnd"/>
+      <w:r>
+        <w:t xml:space="preserve"> le liste Open/</w:t>
+      </w:r>
+      <w:proofErr w:type="spellStart"/>
+      <w:r>
+        <w:t>Closed</w:t>
+      </w:r>
+      <w:proofErr w:type="spellEnd"/>
+      <w:r>
+        <w:t>.</w:t>
+      </w:r>
+    </w:p>
+    <w:p>
+      <w:pPr>
+        <w:keepNext/>
+        <w:jc w:val="center"/>
+      </w:pPr>
+      <w:r>
+        <w:rPr>
+          <w:noProof/>
+        </w:rPr>
+        <w:drawing>
+          <wp:inline distT="0" distB="0" distL="0" distR="0">
+            <wp:extent cx="4308475" cy="1844040"/>
+            <wp:effectExtent l="19050" t="0" r="0" b="0"/>
+            <wp:docPr id="7" name="Immagine 7"/>
+            <wp:cNvGraphicFramePr>
+              <a:graphicFrameLocks xmlns:a="http://schemas.openxmlformats.org/drawingml/2006/main" noChangeAspect="1"/>
+            </wp:cNvGraphicFramePr>
+            <a:graphic xmlns:a="http://schemas.openxmlformats.org/drawingml/2006/main">
+              <a:graphicData uri="http://schemas.openxmlformats.org/drawingml/2006/picture">
+                <pic:pic xmlns:pic="http://schemas.openxmlformats.org/drawingml/2006/picture">
+                  <pic:nvPicPr>
+                    <pic:cNvPr id="0" name="Picture 7"/>
+                    <pic:cNvPicPr>
+                      <a:picLocks noChangeAspect="1" noChangeArrowheads="1"/>
+                    </pic:cNvPicPr>
+                  </pic:nvPicPr>
+                  <pic:blipFill>
+                    <a:blip r:embed="rId17" cstate="print"/>
+                    <a:srcRect/>
+                    <a:stretch>
+                      <a:fillRect/>
+                    </a:stretch>
+                  </pic:blipFill>
+                  <pic:spPr bwMode="auto">
+                    <a:xfrm>
+                      <a:off x="0" y="0"/>
+                      <a:ext cx="4308475" cy="1844040"/>
+                    </a:xfrm>
+                    <a:prstGeom prst="rect">
+                      <a:avLst/>
+                    </a:prstGeom>
+                    <a:noFill/>
+                    <a:ln w="9525">
+                      <a:noFill/>
+                      <a:miter lim="800000"/>
+                      <a:headEnd/>
+                      <a:tailEnd/>
+                    </a:ln>
+                  </pic:spPr>
+                </pic:pic>
+              </a:graphicData>
+            </a:graphic>
+          </wp:inline>
+        </w:drawing>
+      </w:r>
+    </w:p>
+    <w:p>
+      <w:pPr>
+        <w:pStyle w:val="Didascalia"/>
+        <w:jc w:val="center"/>
+      </w:pPr>
+      <w:proofErr w:type="spellStart"/>
+      <w:r>
+        <w:t>A*</w:t>
+      </w:r>
+      <w:proofErr w:type="spellEnd"/>
+      <w:r>
+        <w:t xml:space="preserve"> - Figura 3. Inizio algoritmo </w:t>
+      </w:r>
+      <w:proofErr w:type="spellStart"/>
+      <w:r>
+        <w:t>A*</w:t>
+      </w:r>
+      <w:proofErr w:type="spellEnd"/>
+    </w:p>
+    <w:p>
+      <w:r>
+        <w:t xml:space="preserve">Come vediamo nella figura </w:t>
+      </w:r>
+      <w:r>
+        <w:t>3</w:t>
+      </w:r>
+      <w:r>
+        <w:t xml:space="preserve">, in riga 32 avviene la ricerca del nodo con funzione di valutazione minore che sarà restituito nella variabile </w:t>
+      </w:r>
+      <w:proofErr w:type="spellStart"/>
+      <w:r>
+        <w:t>CurrentMin</w:t>
+      </w:r>
+      <w:proofErr w:type="spellEnd"/>
+      <w:r>
+        <w:t xml:space="preserve"> dalla quale inizieremo la ricerca.</w:t>
+      </w:r>
+    </w:p>
+    <w:p>
+      <w:r>
+        <w:lastRenderedPageBreak/>
+        <w:t xml:space="preserve">In fine l’algoritmo inizia creando le liste </w:t>
+      </w:r>
+      <w:proofErr w:type="spellStart"/>
+      <w:r>
+        <w:t>Opens</w:t>
+      </w:r>
+      <w:proofErr w:type="spellEnd"/>
+      <w:r>
+        <w:t>/</w:t>
+      </w:r>
+      <w:proofErr w:type="spellStart"/>
+      <w:r>
+        <w:t>Closed</w:t>
+      </w:r>
+      <w:proofErr w:type="spellEnd"/>
+      <w:r>
+        <w:t xml:space="preserve"> rispettivamente con una lista contenente solo il nodo radice e la lista vuota.</w:t>
+      </w:r>
+    </w:p>
     <w:sectPr>
       <w:pgSz w:w="11906" w:h="16838"/>
       <w:pgMar w:top="1417" w:right="1134" w:bottom="1134" w:left="1134" w:header="708" w:footer="708" w:gutter="0"/>
@@ -1676,6 +2632,7 @@
   <w:style w:type="character" w:default="1" w:styleId="Carpredefinitoparagrafo">
     <w:name w:val="Default Paragraph Font"/>
     <w:uiPriority w:val="1"/>
+    <w:semiHidden/>
     <w:unhideWhenUsed/>
   </w:style>
   <w:style w:type="table" w:default="1" w:styleId="Tabellanormale">
@@ -1739,6 +2696,25 @@
       <w:rFonts w:ascii="Tahoma" w:hAnsi="Tahoma" w:cs="Tahoma"/>
       <w:sz w:val="16"/>
       <w:szCs w:val="16"/>
+    </w:rPr>
+  </w:style>
+  <w:style w:type="paragraph" w:styleId="Didascalia">
+    <w:name w:val="caption"/>
+    <w:basedOn w:val="Normale"/>
+    <w:next w:val="Normale"/>
+    <w:uiPriority w:val="35"/>
+    <w:unhideWhenUsed/>
+    <w:qFormat/>
+    <w:rsid w:val="00566878"/>
+    <w:pPr>
+      <w:spacing w:after="200" w:line="240" w:lineRule="auto"/>
+    </w:pPr>
+    <w:rPr>
+      <w:b/>
+      <w:bCs/>
+      <w:color w:val="4472C4" w:themeColor="accent1"/>
+      <w:sz w:val="18"/>
+      <w:szCs w:val="18"/>
     </w:rPr>
   </w:style>
 </w:styles>
@@ -2033,7 +3009,7 @@
   <a:extraClrSchemeLst/>
   <a:extLst>
     <a:ext uri="{05A4C25C-085E-4340-85A3-A5531E510DB2}">
-      <thm15:themeFamily xmlns="" xmlns:thm15="http://schemas.microsoft.com/office/thememl/2012/main" name="Office Theme" id="{62F939B6-93AF-4DB8-9C6B-D6C7DFDC589F}" vid="{4A3C46E8-61CC-4603-A589-7422A47A8E4A}"/>
+      <thm15:themeFamily xmlns:thm15="http://schemas.microsoft.com/office/thememl/2012/main" xmlns="" name="Office Theme" id="{62F939B6-93AF-4DB8-9C6B-D6C7DFDC589F}" vid="{4A3C46E8-61CC-4603-A589-7422A47A8E4A}"/>
     </a:ext>
   </a:extLst>
 </a:theme>

</xml_diff>